<commit_message>
Imported new Asta/Word files
</commit_message>
<xml_diff>
--- a/Word documents/Analysis.docx
+++ b/Word documents/Analysis.docx
@@ -87,6 +87,9 @@
       <w:r>
         <w:t>)</w:t>
       </w:r>
+      <w:r>
+        <w:t>, to be called Credentials (4)</w:t>
+      </w:r>
     </w:p>
     <w:p>
       <w:pPr>
@@ -100,7 +103,13 @@
         <w:t>The system must be able to differentiate between employee and team leader</w:t>
       </w:r>
       <w:r>
-        <w:t xml:space="preserve"> (4)</w:t>
+        <w:t xml:space="preserve"> (</w:t>
+      </w:r>
+      <w:r>
+        <w:t>5</w:t>
+      </w:r>
+      <w:r>
+        <w:t>)</w:t>
       </w:r>
       <w:r>
         <w:t>, as</w:t>
@@ -991,8 +1000,6 @@
                 <w:numId w:val="5"/>
               </w:numPr>
             </w:pPr>
-            <w:bookmarkStart w:id="0" w:name="_GoBack"/>
-            <w:bookmarkEnd w:id="0"/>
             <w:r>
               <w:t xml:space="preserve">Systems returns a list of </w:t>
             </w:r>
@@ -1105,12 +1112,7 @@
           </w:tcPr>
           <w:p>
             <w:r>
-              <w:t>Create and remove employees</w:t>
-            </w:r>
-          </w:p>
-          <w:p>
-            <w:r>
-              <w:t>Add comment to schedule</w:t>
+              <w:t>Manage Employees</w:t>
             </w:r>
           </w:p>
         </w:tc>
@@ -1133,6 +1135,492 @@
           <w:p>
             <w:r>
               <w:t>Schedules can be changed at any time</w:t>
+            </w:r>
+          </w:p>
+          <w:p>
+            <w:r>
+              <w:t>When viewing the changed schedule, the system should show required Employees in parentheses, next to added Employees</w:t>
+            </w:r>
+          </w:p>
+        </w:tc>
+      </w:tr>
+    </w:tbl>
+    <w:p/>
+    <w:tbl>
+      <w:tblPr>
+        <w:tblStyle w:val="TableGrid"/>
+        <w:tblW w:w="0" w:type="auto"/>
+        <w:tblLook w:val="04A0" w:firstRow="1" w:lastRow="0" w:firstColumn="1" w:lastColumn="0" w:noHBand="0" w:noVBand="1"/>
+      </w:tblPr>
+      <w:tblGrid>
+        <w:gridCol w:w="2122"/>
+        <w:gridCol w:w="7506"/>
+      </w:tblGrid>
+      <w:tr>
+        <w:tc>
+          <w:tcPr>
+            <w:tcW w:w="2122" w:type="dxa"/>
+          </w:tcPr>
+          <w:p>
+            <w:r>
+              <w:t>Use case</w:t>
+            </w:r>
+          </w:p>
+        </w:tc>
+        <w:tc>
+          <w:tcPr>
+            <w:tcW w:w="7506" w:type="dxa"/>
+          </w:tcPr>
+          <w:p>
+            <w:pPr>
+              <w:rPr>
+                <w:b/>
+              </w:rPr>
+            </w:pPr>
+            <w:r>
+              <w:rPr>
+                <w:b/>
+              </w:rPr>
+              <w:t>Manage Employees</w:t>
+            </w:r>
+          </w:p>
+        </w:tc>
+      </w:tr>
+      <w:tr>
+        <w:tc>
+          <w:tcPr>
+            <w:tcW w:w="2122" w:type="dxa"/>
+          </w:tcPr>
+          <w:p>
+            <w:r>
+              <w:t>Summary</w:t>
+            </w:r>
+          </w:p>
+        </w:tc>
+        <w:tc>
+          <w:tcPr>
+            <w:tcW w:w="7506" w:type="dxa"/>
+          </w:tcPr>
+          <w:p>
+            <w:r>
+              <w:t xml:space="preserve">User </w:t>
+            </w:r>
+            <w:r>
+              <w:t>changes data about the employee roster</w:t>
+            </w:r>
+          </w:p>
+        </w:tc>
+      </w:tr>
+      <w:tr>
+        <w:tc>
+          <w:tcPr>
+            <w:tcW w:w="2122" w:type="dxa"/>
+          </w:tcPr>
+          <w:p>
+            <w:r>
+              <w:t>Actor</w:t>
+            </w:r>
+          </w:p>
+        </w:tc>
+        <w:tc>
+          <w:tcPr>
+            <w:tcW w:w="7506" w:type="dxa"/>
+          </w:tcPr>
+          <w:p>
+            <w:r>
+              <w:t>Team leader</w:t>
+            </w:r>
+          </w:p>
+        </w:tc>
+      </w:tr>
+      <w:tr>
+        <w:tc>
+          <w:tcPr>
+            <w:tcW w:w="2122" w:type="dxa"/>
+          </w:tcPr>
+          <w:p>
+            <w:r>
+              <w:t>Precondition</w:t>
+            </w:r>
+          </w:p>
+        </w:tc>
+        <w:tc>
+          <w:tcPr>
+            <w:tcW w:w="7506" w:type="dxa"/>
+          </w:tcPr>
+          <w:p>
+            <w:r>
+              <w:t>None</w:t>
+            </w:r>
+          </w:p>
+        </w:tc>
+      </w:tr>
+      <w:tr>
+        <w:tc>
+          <w:tcPr>
+            <w:tcW w:w="2122" w:type="dxa"/>
+          </w:tcPr>
+          <w:p>
+            <w:r>
+              <w:t>Postcondition</w:t>
+            </w:r>
+          </w:p>
+        </w:tc>
+        <w:tc>
+          <w:tcPr>
+            <w:tcW w:w="7506" w:type="dxa"/>
+          </w:tcPr>
+          <w:p>
+            <w:r>
+              <w:t>Changes saved to a new list of Employees, with their credentials</w:t>
+            </w:r>
+          </w:p>
+        </w:tc>
+      </w:tr>
+      <w:tr>
+        <w:tc>
+          <w:tcPr>
+            <w:tcW w:w="2122" w:type="dxa"/>
+          </w:tcPr>
+          <w:p>
+            <w:r>
+              <w:t>Base sequence</w:t>
+            </w:r>
+          </w:p>
+        </w:tc>
+        <w:tc>
+          <w:tcPr>
+            <w:tcW w:w="7506" w:type="dxa"/>
+          </w:tcPr>
+          <w:p>
+            <w:pPr>
+              <w:pStyle w:val="ListParagraph"/>
+              <w:numPr>
+                <w:ilvl w:val="0"/>
+                <w:numId w:val="11"/>
+              </w:numPr>
+            </w:pPr>
+            <w:r>
+              <w:t xml:space="preserve">If ADDING an Employee, go to step </w:t>
+            </w:r>
+            <w:r>
+              <w:t>10</w:t>
+            </w:r>
+            <w:bookmarkStart w:id="0" w:name="_GoBack"/>
+            <w:bookmarkEnd w:id="0"/>
+          </w:p>
+          <w:p>
+            <w:pPr>
+              <w:pStyle w:val="ListParagraph"/>
+              <w:numPr>
+                <w:ilvl w:val="0"/>
+                <w:numId w:val="11"/>
+              </w:numPr>
+            </w:pPr>
+            <w:r>
+              <w:t>System returns a list of Employees</w:t>
+            </w:r>
+          </w:p>
+          <w:p>
+            <w:pPr>
+              <w:pStyle w:val="ListParagraph"/>
+              <w:numPr>
+                <w:ilvl w:val="0"/>
+                <w:numId w:val="11"/>
+              </w:numPr>
+            </w:pPr>
+            <w:r>
+              <w:t>User chooses an Employee</w:t>
+            </w:r>
+          </w:p>
+          <w:p>
+            <w:pPr>
+              <w:pStyle w:val="ListParagraph"/>
+              <w:numPr>
+                <w:ilvl w:val="0"/>
+                <w:numId w:val="11"/>
+              </w:numPr>
+            </w:pPr>
+            <w:r>
+              <w:t xml:space="preserve">If DELETE or HIDE an Employee, go to step </w:t>
+            </w:r>
+            <w:r>
+              <w:t>8</w:t>
+            </w:r>
+          </w:p>
+          <w:p/>
+          <w:p>
+            <w:r>
+              <w:t>MANAGE Employees:</w:t>
+            </w:r>
+          </w:p>
+          <w:p>
+            <w:pPr>
+              <w:pStyle w:val="ListParagraph"/>
+              <w:numPr>
+                <w:ilvl w:val="0"/>
+                <w:numId w:val="11"/>
+              </w:numPr>
+            </w:pPr>
+            <w:r>
+              <w:t>System returns a list of the Employees credentials</w:t>
+            </w:r>
+          </w:p>
+          <w:p>
+            <w:pPr>
+              <w:pStyle w:val="ListParagraph"/>
+              <w:numPr>
+                <w:ilvl w:val="0"/>
+                <w:numId w:val="11"/>
+              </w:numPr>
+            </w:pPr>
+            <w:r>
+              <w:t>User changes the credentials</w:t>
+            </w:r>
+          </w:p>
+          <w:p>
+            <w:pPr>
+              <w:pStyle w:val="ListParagraph"/>
+              <w:numPr>
+                <w:ilvl w:val="0"/>
+                <w:numId w:val="11"/>
+              </w:numPr>
+            </w:pPr>
+            <w:r>
+              <w:t>GO TO END</w:t>
+            </w:r>
+          </w:p>
+          <w:p/>
+          <w:p>
+            <w:r>
+              <w:t>HIDE or DELETE an Employee</w:t>
+            </w:r>
+            <w:r>
+              <w:t>:</w:t>
+            </w:r>
+          </w:p>
+          <w:p>
+            <w:pPr>
+              <w:pStyle w:val="ListParagraph"/>
+              <w:numPr>
+                <w:ilvl w:val="0"/>
+                <w:numId w:val="11"/>
+              </w:numPr>
+            </w:pPr>
+          </w:p>
+          <w:p>
+            <w:pPr>
+              <w:pStyle w:val="ListParagraph"/>
+              <w:numPr>
+                <w:ilvl w:val="0"/>
+                <w:numId w:val="14"/>
+              </w:numPr>
+            </w:pPr>
+            <w:r>
+              <w:t>If User wants to delete the Employee</w:t>
+            </w:r>
+          </w:p>
+          <w:p>
+            <w:pPr>
+              <w:pStyle w:val="ListParagraph"/>
+              <w:ind w:left="1080"/>
+            </w:pPr>
+            <w:r>
+              <w:t>System deletes Employee from the list of Employees</w:t>
+            </w:r>
+          </w:p>
+          <w:p>
+            <w:pPr>
+              <w:pStyle w:val="ListParagraph"/>
+              <w:numPr>
+                <w:ilvl w:val="0"/>
+                <w:numId w:val="14"/>
+              </w:numPr>
+            </w:pPr>
+            <w:r>
+              <w:t>If User wants to hide the Employee</w:t>
+            </w:r>
+          </w:p>
+          <w:p>
+            <w:pPr>
+              <w:pStyle w:val="ListParagraph"/>
+              <w:ind w:left="1080"/>
+            </w:pPr>
+            <w:r>
+              <w:lastRenderedPageBreak/>
+              <w:t>System sets the hidden credential of the employee</w:t>
+            </w:r>
+          </w:p>
+          <w:p>
+            <w:pPr>
+              <w:pStyle w:val="ListParagraph"/>
+              <w:numPr>
+                <w:ilvl w:val="0"/>
+                <w:numId w:val="11"/>
+              </w:numPr>
+            </w:pPr>
+            <w:r>
+              <w:t>GO TO END</w:t>
+            </w:r>
+          </w:p>
+          <w:p>
+            <w:r>
+              <w:t>ADD Employee:</w:t>
+            </w:r>
+          </w:p>
+          <w:p>
+            <w:pPr>
+              <w:pStyle w:val="ListParagraph"/>
+              <w:numPr>
+                <w:ilvl w:val="0"/>
+                <w:numId w:val="11"/>
+              </w:numPr>
+            </w:pPr>
+            <w:r>
+              <w:t>System returns list of empty credentials</w:t>
+            </w:r>
+          </w:p>
+          <w:p>
+            <w:pPr>
+              <w:pStyle w:val="ListParagraph"/>
+              <w:numPr>
+                <w:ilvl w:val="0"/>
+                <w:numId w:val="11"/>
+              </w:numPr>
+            </w:pPr>
+            <w:r>
+              <w:t>User changes the values of the credentials</w:t>
+            </w:r>
+          </w:p>
+          <w:p>
+            <w:pPr>
+              <w:pStyle w:val="ListParagraph"/>
+              <w:numPr>
+                <w:ilvl w:val="0"/>
+                <w:numId w:val="11"/>
+              </w:numPr>
+            </w:pPr>
+            <w:r>
+              <w:t>GO TO END</w:t>
+            </w:r>
+          </w:p>
+          <w:p/>
+          <w:p>
+            <w:r>
+              <w:t>END:</w:t>
+            </w:r>
+          </w:p>
+          <w:p>
+            <w:pPr>
+              <w:pStyle w:val="ListParagraph"/>
+              <w:numPr>
+                <w:ilvl w:val="0"/>
+                <w:numId w:val="11"/>
+              </w:numPr>
+            </w:pPr>
+            <w:r>
+              <w:t>System returns the changed list</w:t>
+            </w:r>
+          </w:p>
+          <w:p>
+            <w:pPr>
+              <w:pStyle w:val="ListParagraph"/>
+              <w:numPr>
+                <w:ilvl w:val="0"/>
+                <w:numId w:val="11"/>
+              </w:numPr>
+            </w:pPr>
+            <w:r>
+              <w:t>System asks for approval</w:t>
+            </w:r>
+          </w:p>
+          <w:p>
+            <w:pPr>
+              <w:pStyle w:val="ListParagraph"/>
+              <w:numPr>
+                <w:ilvl w:val="0"/>
+                <w:numId w:val="11"/>
+              </w:numPr>
+            </w:pPr>
+            <w:r>
+              <w:t>If approval was given, System saves the changed list</w:t>
+            </w:r>
+          </w:p>
+        </w:tc>
+      </w:tr>
+      <w:tr>
+        <w:tc>
+          <w:tcPr>
+            <w:tcW w:w="2122" w:type="dxa"/>
+          </w:tcPr>
+          <w:p>
+            <w:r>
+              <w:lastRenderedPageBreak/>
+              <w:t>Exception sequence</w:t>
+            </w:r>
+          </w:p>
+        </w:tc>
+        <w:tc>
+          <w:tcPr>
+            <w:tcW w:w="7506" w:type="dxa"/>
+          </w:tcPr>
+          <w:p>
+            <w:r>
+              <w:t>User decides against the changes</w:t>
+            </w:r>
+          </w:p>
+          <w:p>
+            <w:r>
+              <w:t>Base sequence 1-14</w:t>
+            </w:r>
+          </w:p>
+          <w:p>
+            <w:r>
+              <w:t>The changed list is not saved</w:t>
+            </w:r>
+          </w:p>
+        </w:tc>
+      </w:tr>
+      <w:tr>
+        <w:tc>
+          <w:tcPr>
+            <w:tcW w:w="2122" w:type="dxa"/>
+          </w:tcPr>
+          <w:p>
+            <w:r>
+              <w:t>Sub use case</w:t>
+            </w:r>
+          </w:p>
+        </w:tc>
+        <w:tc>
+          <w:tcPr>
+            <w:tcW w:w="7506" w:type="dxa"/>
+          </w:tcPr>
+          <w:p>
+            <w:r>
+              <w:t>None</w:t>
+            </w:r>
+          </w:p>
+        </w:tc>
+      </w:tr>
+      <w:tr>
+        <w:tc>
+          <w:tcPr>
+            <w:tcW w:w="2122" w:type="dxa"/>
+          </w:tcPr>
+          <w:p>
+            <w:r>
+              <w:t>Notes</w:t>
+            </w:r>
+          </w:p>
+        </w:tc>
+        <w:tc>
+          <w:tcPr>
+            <w:tcW w:w="7506" w:type="dxa"/>
+          </w:tcPr>
+          <w:p>
+            <w:r>
+              <w:t>The user can cancel at any time</w:t>
             </w:r>
           </w:p>
         </w:tc>
@@ -1247,6 +1735,18 @@
       </w:r>
       <w:r>
         <w:t>test (either prefer, can do, dislikes, can’t do)</w:t>
+      </w:r>
+    </w:p>
+    <w:p>
+      <w:pPr>
+        <w:pStyle w:val="ListParagraph"/>
+        <w:numPr>
+          <w:ilvl w:val="0"/>
+          <w:numId w:val="3"/>
+        </w:numPr>
+      </w:pPr>
+      <w:r>
+        <w:t>The Employees’ code, training info, test preference, name, whether or not they are hidden etc. are grouped under ‘Credentials’.</w:t>
       </w:r>
     </w:p>
     <w:p>
@@ -1366,6 +1866,264 @@
     </w:lvl>
   </w:abstractNum>
   <w:abstractNum w:abstractNumId="1" w15:restartNumberingAfterBreak="0">
+    <w:nsid w:val="03492EC3"/>
+    <w:multiLevelType w:val="hybridMultilevel"/>
+    <w:tmpl w:val="6512C5F6"/>
+    <w:lvl w:ilvl="0" w:tplc="0406000F">
+      <w:start w:val="1"/>
+      <w:numFmt w:val="decimal"/>
+      <w:lvlText w:val="%1."/>
+      <w:lvlJc w:val="left"/>
+      <w:pPr>
+        <w:ind w:left="720" w:hanging="360"/>
+      </w:pPr>
+    </w:lvl>
+    <w:lvl w:ilvl="1" w:tplc="04060019" w:tentative="1">
+      <w:start w:val="1"/>
+      <w:numFmt w:val="lowerLetter"/>
+      <w:lvlText w:val="%2."/>
+      <w:lvlJc w:val="left"/>
+      <w:pPr>
+        <w:ind w:left="1440" w:hanging="360"/>
+      </w:pPr>
+    </w:lvl>
+    <w:lvl w:ilvl="2" w:tplc="0406001B" w:tentative="1">
+      <w:start w:val="1"/>
+      <w:numFmt w:val="lowerRoman"/>
+      <w:lvlText w:val="%3."/>
+      <w:lvlJc w:val="right"/>
+      <w:pPr>
+        <w:ind w:left="2160" w:hanging="180"/>
+      </w:pPr>
+    </w:lvl>
+    <w:lvl w:ilvl="3" w:tplc="0406000F" w:tentative="1">
+      <w:start w:val="1"/>
+      <w:numFmt w:val="decimal"/>
+      <w:lvlText w:val="%4."/>
+      <w:lvlJc w:val="left"/>
+      <w:pPr>
+        <w:ind w:left="2880" w:hanging="360"/>
+      </w:pPr>
+    </w:lvl>
+    <w:lvl w:ilvl="4" w:tplc="04060019" w:tentative="1">
+      <w:start w:val="1"/>
+      <w:numFmt w:val="lowerLetter"/>
+      <w:lvlText w:val="%5."/>
+      <w:lvlJc w:val="left"/>
+      <w:pPr>
+        <w:ind w:left="3600" w:hanging="360"/>
+      </w:pPr>
+    </w:lvl>
+    <w:lvl w:ilvl="5" w:tplc="0406001B" w:tentative="1">
+      <w:start w:val="1"/>
+      <w:numFmt w:val="lowerRoman"/>
+      <w:lvlText w:val="%6."/>
+      <w:lvlJc w:val="right"/>
+      <w:pPr>
+        <w:ind w:left="4320" w:hanging="180"/>
+      </w:pPr>
+    </w:lvl>
+    <w:lvl w:ilvl="6" w:tplc="0406000F" w:tentative="1">
+      <w:start w:val="1"/>
+      <w:numFmt w:val="decimal"/>
+      <w:lvlText w:val="%7."/>
+      <w:lvlJc w:val="left"/>
+      <w:pPr>
+        <w:ind w:left="5040" w:hanging="360"/>
+      </w:pPr>
+    </w:lvl>
+    <w:lvl w:ilvl="7" w:tplc="04060019" w:tentative="1">
+      <w:start w:val="1"/>
+      <w:numFmt w:val="lowerLetter"/>
+      <w:lvlText w:val="%8."/>
+      <w:lvlJc w:val="left"/>
+      <w:pPr>
+        <w:ind w:left="5760" w:hanging="360"/>
+      </w:pPr>
+    </w:lvl>
+    <w:lvl w:ilvl="8" w:tplc="0406001B" w:tentative="1">
+      <w:start w:val="1"/>
+      <w:numFmt w:val="lowerRoman"/>
+      <w:lvlText w:val="%9."/>
+      <w:lvlJc w:val="right"/>
+      <w:pPr>
+        <w:ind w:left="6480" w:hanging="180"/>
+      </w:pPr>
+    </w:lvl>
+  </w:abstractNum>
+  <w:abstractNum w:abstractNumId="2" w15:restartNumberingAfterBreak="0">
+    <w:nsid w:val="0629797A"/>
+    <w:multiLevelType w:val="hybridMultilevel"/>
+    <w:tmpl w:val="94A02D22"/>
+    <w:lvl w:ilvl="0" w:tplc="0406000F">
+      <w:start w:val="1"/>
+      <w:numFmt w:val="decimal"/>
+      <w:lvlText w:val="%1."/>
+      <w:lvlJc w:val="left"/>
+      <w:pPr>
+        <w:ind w:left="720" w:hanging="360"/>
+      </w:pPr>
+    </w:lvl>
+    <w:lvl w:ilvl="1" w:tplc="04060019" w:tentative="1">
+      <w:start w:val="1"/>
+      <w:numFmt w:val="lowerLetter"/>
+      <w:lvlText w:val="%2."/>
+      <w:lvlJc w:val="left"/>
+      <w:pPr>
+        <w:ind w:left="1440" w:hanging="360"/>
+      </w:pPr>
+    </w:lvl>
+    <w:lvl w:ilvl="2" w:tplc="0406001B" w:tentative="1">
+      <w:start w:val="1"/>
+      <w:numFmt w:val="lowerRoman"/>
+      <w:lvlText w:val="%3."/>
+      <w:lvlJc w:val="right"/>
+      <w:pPr>
+        <w:ind w:left="2160" w:hanging="180"/>
+      </w:pPr>
+    </w:lvl>
+    <w:lvl w:ilvl="3" w:tplc="0406000F" w:tentative="1">
+      <w:start w:val="1"/>
+      <w:numFmt w:val="decimal"/>
+      <w:lvlText w:val="%4."/>
+      <w:lvlJc w:val="left"/>
+      <w:pPr>
+        <w:ind w:left="2880" w:hanging="360"/>
+      </w:pPr>
+    </w:lvl>
+    <w:lvl w:ilvl="4" w:tplc="04060019" w:tentative="1">
+      <w:start w:val="1"/>
+      <w:numFmt w:val="lowerLetter"/>
+      <w:lvlText w:val="%5."/>
+      <w:lvlJc w:val="left"/>
+      <w:pPr>
+        <w:ind w:left="3600" w:hanging="360"/>
+      </w:pPr>
+    </w:lvl>
+    <w:lvl w:ilvl="5" w:tplc="0406001B" w:tentative="1">
+      <w:start w:val="1"/>
+      <w:numFmt w:val="lowerRoman"/>
+      <w:lvlText w:val="%6."/>
+      <w:lvlJc w:val="right"/>
+      <w:pPr>
+        <w:ind w:left="4320" w:hanging="180"/>
+      </w:pPr>
+    </w:lvl>
+    <w:lvl w:ilvl="6" w:tplc="0406000F" w:tentative="1">
+      <w:start w:val="1"/>
+      <w:numFmt w:val="decimal"/>
+      <w:lvlText w:val="%7."/>
+      <w:lvlJc w:val="left"/>
+      <w:pPr>
+        <w:ind w:left="5040" w:hanging="360"/>
+      </w:pPr>
+    </w:lvl>
+    <w:lvl w:ilvl="7" w:tplc="04060019" w:tentative="1">
+      <w:start w:val="1"/>
+      <w:numFmt w:val="lowerLetter"/>
+      <w:lvlText w:val="%8."/>
+      <w:lvlJc w:val="left"/>
+      <w:pPr>
+        <w:ind w:left="5760" w:hanging="360"/>
+      </w:pPr>
+    </w:lvl>
+    <w:lvl w:ilvl="8" w:tplc="0406001B" w:tentative="1">
+      <w:start w:val="1"/>
+      <w:numFmt w:val="lowerRoman"/>
+      <w:lvlText w:val="%9."/>
+      <w:lvlJc w:val="right"/>
+      <w:pPr>
+        <w:ind w:left="6480" w:hanging="180"/>
+      </w:pPr>
+    </w:lvl>
+  </w:abstractNum>
+  <w:abstractNum w:abstractNumId="3" w15:restartNumberingAfterBreak="0">
+    <w:nsid w:val="07492FEA"/>
+    <w:multiLevelType w:val="hybridMultilevel"/>
+    <w:tmpl w:val="8D740AE6"/>
+    <w:lvl w:ilvl="0" w:tplc="0406000F">
+      <w:start w:val="1"/>
+      <w:numFmt w:val="decimal"/>
+      <w:lvlText w:val="%1."/>
+      <w:lvlJc w:val="left"/>
+      <w:pPr>
+        <w:ind w:left="720" w:hanging="360"/>
+      </w:pPr>
+    </w:lvl>
+    <w:lvl w:ilvl="1" w:tplc="04060019">
+      <w:start w:val="1"/>
+      <w:numFmt w:val="lowerLetter"/>
+      <w:lvlText w:val="%2."/>
+      <w:lvlJc w:val="left"/>
+      <w:pPr>
+        <w:ind w:left="1440" w:hanging="360"/>
+      </w:pPr>
+    </w:lvl>
+    <w:lvl w:ilvl="2" w:tplc="0406001B" w:tentative="1">
+      <w:start w:val="1"/>
+      <w:numFmt w:val="lowerRoman"/>
+      <w:lvlText w:val="%3."/>
+      <w:lvlJc w:val="right"/>
+      <w:pPr>
+        <w:ind w:left="2160" w:hanging="180"/>
+      </w:pPr>
+    </w:lvl>
+    <w:lvl w:ilvl="3" w:tplc="0406000F" w:tentative="1">
+      <w:start w:val="1"/>
+      <w:numFmt w:val="decimal"/>
+      <w:lvlText w:val="%4."/>
+      <w:lvlJc w:val="left"/>
+      <w:pPr>
+        <w:ind w:left="2880" w:hanging="360"/>
+      </w:pPr>
+    </w:lvl>
+    <w:lvl w:ilvl="4" w:tplc="04060019" w:tentative="1">
+      <w:start w:val="1"/>
+      <w:numFmt w:val="lowerLetter"/>
+      <w:lvlText w:val="%5."/>
+      <w:lvlJc w:val="left"/>
+      <w:pPr>
+        <w:ind w:left="3600" w:hanging="360"/>
+      </w:pPr>
+    </w:lvl>
+    <w:lvl w:ilvl="5" w:tplc="0406001B" w:tentative="1">
+      <w:start w:val="1"/>
+      <w:numFmt w:val="lowerRoman"/>
+      <w:lvlText w:val="%6."/>
+      <w:lvlJc w:val="right"/>
+      <w:pPr>
+        <w:ind w:left="4320" w:hanging="180"/>
+      </w:pPr>
+    </w:lvl>
+    <w:lvl w:ilvl="6" w:tplc="0406000F" w:tentative="1">
+      <w:start w:val="1"/>
+      <w:numFmt w:val="decimal"/>
+      <w:lvlText w:val="%7."/>
+      <w:lvlJc w:val="left"/>
+      <w:pPr>
+        <w:ind w:left="5040" w:hanging="360"/>
+      </w:pPr>
+    </w:lvl>
+    <w:lvl w:ilvl="7" w:tplc="04060019" w:tentative="1">
+      <w:start w:val="1"/>
+      <w:numFmt w:val="lowerLetter"/>
+      <w:lvlText w:val="%8."/>
+      <w:lvlJc w:val="left"/>
+      <w:pPr>
+        <w:ind w:left="5760" w:hanging="360"/>
+      </w:pPr>
+    </w:lvl>
+    <w:lvl w:ilvl="8" w:tplc="0406001B" w:tentative="1">
+      <w:start w:val="1"/>
+      <w:numFmt w:val="lowerRoman"/>
+      <w:lvlText w:val="%9."/>
+      <w:lvlJc w:val="right"/>
+      <w:pPr>
+        <w:ind w:left="6480" w:hanging="180"/>
+      </w:pPr>
+    </w:lvl>
+  </w:abstractNum>
+  <w:abstractNum w:abstractNumId="4" w15:restartNumberingAfterBreak="0">
     <w:nsid w:val="11B1581C"/>
     <w:multiLevelType w:val="hybridMultilevel"/>
     <w:tmpl w:val="37EA87FE"/>
@@ -1454,10 +2212,271 @@
       </w:pPr>
     </w:lvl>
   </w:abstractNum>
-  <w:abstractNum w:abstractNumId="2" w15:restartNumberingAfterBreak="0">
+  <w:abstractNum w:abstractNumId="5" w15:restartNumberingAfterBreak="0">
+    <w:nsid w:val="34833643"/>
+    <w:multiLevelType w:val="hybridMultilevel"/>
+    <w:tmpl w:val="1DCC6B0E"/>
+    <w:lvl w:ilvl="0" w:tplc="0406000F">
+      <w:start w:val="1"/>
+      <w:numFmt w:val="decimal"/>
+      <w:lvlText w:val="%1."/>
+      <w:lvlJc w:val="left"/>
+      <w:pPr>
+        <w:ind w:left="720" w:hanging="360"/>
+      </w:pPr>
+    </w:lvl>
+    <w:lvl w:ilvl="1" w:tplc="04060019" w:tentative="1">
+      <w:start w:val="1"/>
+      <w:numFmt w:val="lowerLetter"/>
+      <w:lvlText w:val="%2."/>
+      <w:lvlJc w:val="left"/>
+      <w:pPr>
+        <w:ind w:left="1440" w:hanging="360"/>
+      </w:pPr>
+    </w:lvl>
+    <w:lvl w:ilvl="2" w:tplc="0406001B" w:tentative="1">
+      <w:start w:val="1"/>
+      <w:numFmt w:val="lowerRoman"/>
+      <w:lvlText w:val="%3."/>
+      <w:lvlJc w:val="right"/>
+      <w:pPr>
+        <w:ind w:left="2160" w:hanging="180"/>
+      </w:pPr>
+    </w:lvl>
+    <w:lvl w:ilvl="3" w:tplc="0406000F" w:tentative="1">
+      <w:start w:val="1"/>
+      <w:numFmt w:val="decimal"/>
+      <w:lvlText w:val="%4."/>
+      <w:lvlJc w:val="left"/>
+      <w:pPr>
+        <w:ind w:left="2880" w:hanging="360"/>
+      </w:pPr>
+    </w:lvl>
+    <w:lvl w:ilvl="4" w:tplc="04060019" w:tentative="1">
+      <w:start w:val="1"/>
+      <w:numFmt w:val="lowerLetter"/>
+      <w:lvlText w:val="%5."/>
+      <w:lvlJc w:val="left"/>
+      <w:pPr>
+        <w:ind w:left="3600" w:hanging="360"/>
+      </w:pPr>
+    </w:lvl>
+    <w:lvl w:ilvl="5" w:tplc="0406001B" w:tentative="1">
+      <w:start w:val="1"/>
+      <w:numFmt w:val="lowerRoman"/>
+      <w:lvlText w:val="%6."/>
+      <w:lvlJc w:val="right"/>
+      <w:pPr>
+        <w:ind w:left="4320" w:hanging="180"/>
+      </w:pPr>
+    </w:lvl>
+    <w:lvl w:ilvl="6" w:tplc="0406000F" w:tentative="1">
+      <w:start w:val="1"/>
+      <w:numFmt w:val="decimal"/>
+      <w:lvlText w:val="%7."/>
+      <w:lvlJc w:val="left"/>
+      <w:pPr>
+        <w:ind w:left="5040" w:hanging="360"/>
+      </w:pPr>
+    </w:lvl>
+    <w:lvl w:ilvl="7" w:tplc="04060019" w:tentative="1">
+      <w:start w:val="1"/>
+      <w:numFmt w:val="lowerLetter"/>
+      <w:lvlText w:val="%8."/>
+      <w:lvlJc w:val="left"/>
+      <w:pPr>
+        <w:ind w:left="5760" w:hanging="360"/>
+      </w:pPr>
+    </w:lvl>
+    <w:lvl w:ilvl="8" w:tplc="0406001B" w:tentative="1">
+      <w:start w:val="1"/>
+      <w:numFmt w:val="lowerRoman"/>
+      <w:lvlText w:val="%9."/>
+      <w:lvlJc w:val="right"/>
+      <w:pPr>
+        <w:ind w:left="6480" w:hanging="180"/>
+      </w:pPr>
+    </w:lvl>
+  </w:abstractNum>
+  <w:abstractNum w:abstractNumId="6" w15:restartNumberingAfterBreak="0">
+    <w:nsid w:val="3F137080"/>
+    <w:multiLevelType w:val="hybridMultilevel"/>
+    <w:tmpl w:val="471EB40A"/>
+    <w:lvl w:ilvl="0" w:tplc="0406000F">
+      <w:start w:val="1"/>
+      <w:numFmt w:val="decimal"/>
+      <w:lvlText w:val="%1."/>
+      <w:lvlJc w:val="left"/>
+      <w:pPr>
+        <w:ind w:left="720" w:hanging="360"/>
+      </w:pPr>
+    </w:lvl>
+    <w:lvl w:ilvl="1" w:tplc="04060019" w:tentative="1">
+      <w:start w:val="1"/>
+      <w:numFmt w:val="lowerLetter"/>
+      <w:lvlText w:val="%2."/>
+      <w:lvlJc w:val="left"/>
+      <w:pPr>
+        <w:ind w:left="1440" w:hanging="360"/>
+      </w:pPr>
+    </w:lvl>
+    <w:lvl w:ilvl="2" w:tplc="0406001B" w:tentative="1">
+      <w:start w:val="1"/>
+      <w:numFmt w:val="lowerRoman"/>
+      <w:lvlText w:val="%3."/>
+      <w:lvlJc w:val="right"/>
+      <w:pPr>
+        <w:ind w:left="2160" w:hanging="180"/>
+      </w:pPr>
+    </w:lvl>
+    <w:lvl w:ilvl="3" w:tplc="0406000F" w:tentative="1">
+      <w:start w:val="1"/>
+      <w:numFmt w:val="decimal"/>
+      <w:lvlText w:val="%4."/>
+      <w:lvlJc w:val="left"/>
+      <w:pPr>
+        <w:ind w:left="2880" w:hanging="360"/>
+      </w:pPr>
+    </w:lvl>
+    <w:lvl w:ilvl="4" w:tplc="04060019" w:tentative="1">
+      <w:start w:val="1"/>
+      <w:numFmt w:val="lowerLetter"/>
+      <w:lvlText w:val="%5."/>
+      <w:lvlJc w:val="left"/>
+      <w:pPr>
+        <w:ind w:left="3600" w:hanging="360"/>
+      </w:pPr>
+    </w:lvl>
+    <w:lvl w:ilvl="5" w:tplc="0406001B" w:tentative="1">
+      <w:start w:val="1"/>
+      <w:numFmt w:val="lowerRoman"/>
+      <w:lvlText w:val="%6."/>
+      <w:lvlJc w:val="right"/>
+      <w:pPr>
+        <w:ind w:left="4320" w:hanging="180"/>
+      </w:pPr>
+    </w:lvl>
+    <w:lvl w:ilvl="6" w:tplc="0406000F" w:tentative="1">
+      <w:start w:val="1"/>
+      <w:numFmt w:val="decimal"/>
+      <w:lvlText w:val="%7."/>
+      <w:lvlJc w:val="left"/>
+      <w:pPr>
+        <w:ind w:left="5040" w:hanging="360"/>
+      </w:pPr>
+    </w:lvl>
+    <w:lvl w:ilvl="7" w:tplc="04060019" w:tentative="1">
+      <w:start w:val="1"/>
+      <w:numFmt w:val="lowerLetter"/>
+      <w:lvlText w:val="%8."/>
+      <w:lvlJc w:val="left"/>
+      <w:pPr>
+        <w:ind w:left="5760" w:hanging="360"/>
+      </w:pPr>
+    </w:lvl>
+    <w:lvl w:ilvl="8" w:tplc="0406001B" w:tentative="1">
+      <w:start w:val="1"/>
+      <w:numFmt w:val="lowerRoman"/>
+      <w:lvlText w:val="%9."/>
+      <w:lvlJc w:val="right"/>
+      <w:pPr>
+        <w:ind w:left="6480" w:hanging="180"/>
+      </w:pPr>
+    </w:lvl>
+  </w:abstractNum>
+  <w:abstractNum w:abstractNumId="7" w15:restartNumberingAfterBreak="0">
+    <w:nsid w:val="4472137F"/>
+    <w:multiLevelType w:val="hybridMultilevel"/>
+    <w:tmpl w:val="6DD0236A"/>
+    <w:lvl w:ilvl="0" w:tplc="BC0EFDFE">
+      <w:start w:val="1"/>
+      <w:numFmt w:val="lowerLetter"/>
+      <w:lvlText w:val="%1."/>
+      <w:lvlJc w:val="left"/>
+      <w:pPr>
+        <w:ind w:left="1080" w:hanging="360"/>
+      </w:pPr>
+      <w:rPr>
+        <w:rFonts w:hint="default"/>
+      </w:rPr>
+    </w:lvl>
+    <w:lvl w:ilvl="1" w:tplc="04060019">
+      <w:start w:val="1"/>
+      <w:numFmt w:val="lowerLetter"/>
+      <w:lvlText w:val="%2."/>
+      <w:lvlJc w:val="left"/>
+      <w:pPr>
+        <w:ind w:left="1800" w:hanging="360"/>
+      </w:pPr>
+    </w:lvl>
+    <w:lvl w:ilvl="2" w:tplc="0406001B" w:tentative="1">
+      <w:start w:val="1"/>
+      <w:numFmt w:val="lowerRoman"/>
+      <w:lvlText w:val="%3."/>
+      <w:lvlJc w:val="right"/>
+      <w:pPr>
+        <w:ind w:left="2520" w:hanging="180"/>
+      </w:pPr>
+    </w:lvl>
+    <w:lvl w:ilvl="3" w:tplc="0406000F" w:tentative="1">
+      <w:start w:val="1"/>
+      <w:numFmt w:val="decimal"/>
+      <w:lvlText w:val="%4."/>
+      <w:lvlJc w:val="left"/>
+      <w:pPr>
+        <w:ind w:left="3240" w:hanging="360"/>
+      </w:pPr>
+    </w:lvl>
+    <w:lvl w:ilvl="4" w:tplc="04060019" w:tentative="1">
+      <w:start w:val="1"/>
+      <w:numFmt w:val="lowerLetter"/>
+      <w:lvlText w:val="%5."/>
+      <w:lvlJc w:val="left"/>
+      <w:pPr>
+        <w:ind w:left="3960" w:hanging="360"/>
+      </w:pPr>
+    </w:lvl>
+    <w:lvl w:ilvl="5" w:tplc="0406001B" w:tentative="1">
+      <w:start w:val="1"/>
+      <w:numFmt w:val="lowerRoman"/>
+      <w:lvlText w:val="%6."/>
+      <w:lvlJc w:val="right"/>
+      <w:pPr>
+        <w:ind w:left="4680" w:hanging="180"/>
+      </w:pPr>
+    </w:lvl>
+    <w:lvl w:ilvl="6" w:tplc="0406000F" w:tentative="1">
+      <w:start w:val="1"/>
+      <w:numFmt w:val="decimal"/>
+      <w:lvlText w:val="%7."/>
+      <w:lvlJc w:val="left"/>
+      <w:pPr>
+        <w:ind w:left="5400" w:hanging="360"/>
+      </w:pPr>
+    </w:lvl>
+    <w:lvl w:ilvl="7" w:tplc="04060019" w:tentative="1">
+      <w:start w:val="1"/>
+      <w:numFmt w:val="lowerLetter"/>
+      <w:lvlText w:val="%8."/>
+      <w:lvlJc w:val="left"/>
+      <w:pPr>
+        <w:ind w:left="6120" w:hanging="360"/>
+      </w:pPr>
+    </w:lvl>
+    <w:lvl w:ilvl="8" w:tplc="0406001B" w:tentative="1">
+      <w:start w:val="1"/>
+      <w:numFmt w:val="lowerRoman"/>
+      <w:lvlText w:val="%9."/>
+      <w:lvlJc w:val="right"/>
+      <w:pPr>
+        <w:ind w:left="6840" w:hanging="180"/>
+      </w:pPr>
+    </w:lvl>
+  </w:abstractNum>
+  <w:abstractNum w:abstractNumId="8" w15:restartNumberingAfterBreak="0">
     <w:nsid w:val="498E016C"/>
     <w:multiLevelType w:val="hybridMultilevel"/>
-    <w:tmpl w:val="94A02D22"/>
+    <w:tmpl w:val="5FA0E472"/>
     <w:lvl w:ilvl="0" w:tplc="0406000F">
       <w:start w:val="1"/>
       <w:numFmt w:val="decimal"/>
@@ -1540,7 +2559,179 @@
       </w:pPr>
     </w:lvl>
   </w:abstractNum>
-  <w:abstractNum w:abstractNumId="3" w15:restartNumberingAfterBreak="0">
+  <w:abstractNum w:abstractNumId="9" w15:restartNumberingAfterBreak="0">
+    <w:nsid w:val="4A0200DE"/>
+    <w:multiLevelType w:val="hybridMultilevel"/>
+    <w:tmpl w:val="0ABC4428"/>
+    <w:lvl w:ilvl="0" w:tplc="0406000F">
+      <w:start w:val="1"/>
+      <w:numFmt w:val="decimal"/>
+      <w:lvlText w:val="%1."/>
+      <w:lvlJc w:val="left"/>
+      <w:pPr>
+        <w:ind w:left="720" w:hanging="360"/>
+      </w:pPr>
+    </w:lvl>
+    <w:lvl w:ilvl="1" w:tplc="04060019" w:tentative="1">
+      <w:start w:val="1"/>
+      <w:numFmt w:val="lowerLetter"/>
+      <w:lvlText w:val="%2."/>
+      <w:lvlJc w:val="left"/>
+      <w:pPr>
+        <w:ind w:left="1440" w:hanging="360"/>
+      </w:pPr>
+    </w:lvl>
+    <w:lvl w:ilvl="2" w:tplc="0406001B" w:tentative="1">
+      <w:start w:val="1"/>
+      <w:numFmt w:val="lowerRoman"/>
+      <w:lvlText w:val="%3."/>
+      <w:lvlJc w:val="right"/>
+      <w:pPr>
+        <w:ind w:left="2160" w:hanging="180"/>
+      </w:pPr>
+    </w:lvl>
+    <w:lvl w:ilvl="3" w:tplc="0406000F" w:tentative="1">
+      <w:start w:val="1"/>
+      <w:numFmt w:val="decimal"/>
+      <w:lvlText w:val="%4."/>
+      <w:lvlJc w:val="left"/>
+      <w:pPr>
+        <w:ind w:left="2880" w:hanging="360"/>
+      </w:pPr>
+    </w:lvl>
+    <w:lvl w:ilvl="4" w:tplc="04060019" w:tentative="1">
+      <w:start w:val="1"/>
+      <w:numFmt w:val="lowerLetter"/>
+      <w:lvlText w:val="%5."/>
+      <w:lvlJc w:val="left"/>
+      <w:pPr>
+        <w:ind w:left="3600" w:hanging="360"/>
+      </w:pPr>
+    </w:lvl>
+    <w:lvl w:ilvl="5" w:tplc="0406001B" w:tentative="1">
+      <w:start w:val="1"/>
+      <w:numFmt w:val="lowerRoman"/>
+      <w:lvlText w:val="%6."/>
+      <w:lvlJc w:val="right"/>
+      <w:pPr>
+        <w:ind w:left="4320" w:hanging="180"/>
+      </w:pPr>
+    </w:lvl>
+    <w:lvl w:ilvl="6" w:tplc="0406000F" w:tentative="1">
+      <w:start w:val="1"/>
+      <w:numFmt w:val="decimal"/>
+      <w:lvlText w:val="%7."/>
+      <w:lvlJc w:val="left"/>
+      <w:pPr>
+        <w:ind w:left="5040" w:hanging="360"/>
+      </w:pPr>
+    </w:lvl>
+    <w:lvl w:ilvl="7" w:tplc="04060019" w:tentative="1">
+      <w:start w:val="1"/>
+      <w:numFmt w:val="lowerLetter"/>
+      <w:lvlText w:val="%8."/>
+      <w:lvlJc w:val="left"/>
+      <w:pPr>
+        <w:ind w:left="5760" w:hanging="360"/>
+      </w:pPr>
+    </w:lvl>
+    <w:lvl w:ilvl="8" w:tplc="0406001B" w:tentative="1">
+      <w:start w:val="1"/>
+      <w:numFmt w:val="lowerRoman"/>
+      <w:lvlText w:val="%9."/>
+      <w:lvlJc w:val="right"/>
+      <w:pPr>
+        <w:ind w:left="6480" w:hanging="180"/>
+      </w:pPr>
+    </w:lvl>
+  </w:abstractNum>
+  <w:abstractNum w:abstractNumId="10" w15:restartNumberingAfterBreak="0">
+    <w:nsid w:val="4F497217"/>
+    <w:multiLevelType w:val="hybridMultilevel"/>
+    <w:tmpl w:val="7EF88D32"/>
+    <w:lvl w:ilvl="0" w:tplc="0406000F">
+      <w:start w:val="1"/>
+      <w:numFmt w:val="decimal"/>
+      <w:lvlText w:val="%1."/>
+      <w:lvlJc w:val="left"/>
+      <w:pPr>
+        <w:ind w:left="720" w:hanging="360"/>
+      </w:pPr>
+    </w:lvl>
+    <w:lvl w:ilvl="1" w:tplc="04060019" w:tentative="1">
+      <w:start w:val="1"/>
+      <w:numFmt w:val="lowerLetter"/>
+      <w:lvlText w:val="%2."/>
+      <w:lvlJc w:val="left"/>
+      <w:pPr>
+        <w:ind w:left="1440" w:hanging="360"/>
+      </w:pPr>
+    </w:lvl>
+    <w:lvl w:ilvl="2" w:tplc="0406001B" w:tentative="1">
+      <w:start w:val="1"/>
+      <w:numFmt w:val="lowerRoman"/>
+      <w:lvlText w:val="%3."/>
+      <w:lvlJc w:val="right"/>
+      <w:pPr>
+        <w:ind w:left="2160" w:hanging="180"/>
+      </w:pPr>
+    </w:lvl>
+    <w:lvl w:ilvl="3" w:tplc="0406000F" w:tentative="1">
+      <w:start w:val="1"/>
+      <w:numFmt w:val="decimal"/>
+      <w:lvlText w:val="%4."/>
+      <w:lvlJc w:val="left"/>
+      <w:pPr>
+        <w:ind w:left="2880" w:hanging="360"/>
+      </w:pPr>
+    </w:lvl>
+    <w:lvl w:ilvl="4" w:tplc="04060019" w:tentative="1">
+      <w:start w:val="1"/>
+      <w:numFmt w:val="lowerLetter"/>
+      <w:lvlText w:val="%5."/>
+      <w:lvlJc w:val="left"/>
+      <w:pPr>
+        <w:ind w:left="3600" w:hanging="360"/>
+      </w:pPr>
+    </w:lvl>
+    <w:lvl w:ilvl="5" w:tplc="0406001B" w:tentative="1">
+      <w:start w:val="1"/>
+      <w:numFmt w:val="lowerRoman"/>
+      <w:lvlText w:val="%6."/>
+      <w:lvlJc w:val="right"/>
+      <w:pPr>
+        <w:ind w:left="4320" w:hanging="180"/>
+      </w:pPr>
+    </w:lvl>
+    <w:lvl w:ilvl="6" w:tplc="0406000F" w:tentative="1">
+      <w:start w:val="1"/>
+      <w:numFmt w:val="decimal"/>
+      <w:lvlText w:val="%7."/>
+      <w:lvlJc w:val="left"/>
+      <w:pPr>
+        <w:ind w:left="5040" w:hanging="360"/>
+      </w:pPr>
+    </w:lvl>
+    <w:lvl w:ilvl="7" w:tplc="04060019" w:tentative="1">
+      <w:start w:val="1"/>
+      <w:numFmt w:val="lowerLetter"/>
+      <w:lvlText w:val="%8."/>
+      <w:lvlJc w:val="left"/>
+      <w:pPr>
+        <w:ind w:left="5760" w:hanging="360"/>
+      </w:pPr>
+    </w:lvl>
+    <w:lvl w:ilvl="8" w:tplc="0406001B" w:tentative="1">
+      <w:start w:val="1"/>
+      <w:numFmt w:val="lowerRoman"/>
+      <w:lvlText w:val="%9."/>
+      <w:lvlJc w:val="right"/>
+      <w:pPr>
+        <w:ind w:left="6480" w:hanging="180"/>
+      </w:pPr>
+    </w:lvl>
+  </w:abstractNum>
+  <w:abstractNum w:abstractNumId="11" w15:restartNumberingAfterBreak="0">
     <w:nsid w:val="4FAF23F1"/>
     <w:multiLevelType w:val="hybridMultilevel"/>
     <w:tmpl w:val="09869DC0"/>
@@ -1629,10 +2820,182 @@
       </w:pPr>
     </w:lvl>
   </w:abstractNum>
-  <w:abstractNum w:abstractNumId="4" w15:restartNumberingAfterBreak="0">
+  <w:abstractNum w:abstractNumId="12" w15:restartNumberingAfterBreak="0">
+    <w:nsid w:val="52AE1DBE"/>
+    <w:multiLevelType w:val="hybridMultilevel"/>
+    <w:tmpl w:val="55B458D4"/>
+    <w:lvl w:ilvl="0" w:tplc="0406000F">
+      <w:start w:val="1"/>
+      <w:numFmt w:val="decimal"/>
+      <w:lvlText w:val="%1."/>
+      <w:lvlJc w:val="left"/>
+      <w:pPr>
+        <w:ind w:left="720" w:hanging="360"/>
+      </w:pPr>
+    </w:lvl>
+    <w:lvl w:ilvl="1" w:tplc="04060019" w:tentative="1">
+      <w:start w:val="1"/>
+      <w:numFmt w:val="lowerLetter"/>
+      <w:lvlText w:val="%2."/>
+      <w:lvlJc w:val="left"/>
+      <w:pPr>
+        <w:ind w:left="1440" w:hanging="360"/>
+      </w:pPr>
+    </w:lvl>
+    <w:lvl w:ilvl="2" w:tplc="0406001B" w:tentative="1">
+      <w:start w:val="1"/>
+      <w:numFmt w:val="lowerRoman"/>
+      <w:lvlText w:val="%3."/>
+      <w:lvlJc w:val="right"/>
+      <w:pPr>
+        <w:ind w:left="2160" w:hanging="180"/>
+      </w:pPr>
+    </w:lvl>
+    <w:lvl w:ilvl="3" w:tplc="0406000F" w:tentative="1">
+      <w:start w:val="1"/>
+      <w:numFmt w:val="decimal"/>
+      <w:lvlText w:val="%4."/>
+      <w:lvlJc w:val="left"/>
+      <w:pPr>
+        <w:ind w:left="2880" w:hanging="360"/>
+      </w:pPr>
+    </w:lvl>
+    <w:lvl w:ilvl="4" w:tplc="04060019" w:tentative="1">
+      <w:start w:val="1"/>
+      <w:numFmt w:val="lowerLetter"/>
+      <w:lvlText w:val="%5."/>
+      <w:lvlJc w:val="left"/>
+      <w:pPr>
+        <w:ind w:left="3600" w:hanging="360"/>
+      </w:pPr>
+    </w:lvl>
+    <w:lvl w:ilvl="5" w:tplc="0406001B" w:tentative="1">
+      <w:start w:val="1"/>
+      <w:numFmt w:val="lowerRoman"/>
+      <w:lvlText w:val="%6."/>
+      <w:lvlJc w:val="right"/>
+      <w:pPr>
+        <w:ind w:left="4320" w:hanging="180"/>
+      </w:pPr>
+    </w:lvl>
+    <w:lvl w:ilvl="6" w:tplc="0406000F" w:tentative="1">
+      <w:start w:val="1"/>
+      <w:numFmt w:val="decimal"/>
+      <w:lvlText w:val="%7."/>
+      <w:lvlJc w:val="left"/>
+      <w:pPr>
+        <w:ind w:left="5040" w:hanging="360"/>
+      </w:pPr>
+    </w:lvl>
+    <w:lvl w:ilvl="7" w:tplc="04060019" w:tentative="1">
+      <w:start w:val="1"/>
+      <w:numFmt w:val="lowerLetter"/>
+      <w:lvlText w:val="%8."/>
+      <w:lvlJc w:val="left"/>
+      <w:pPr>
+        <w:ind w:left="5760" w:hanging="360"/>
+      </w:pPr>
+    </w:lvl>
+    <w:lvl w:ilvl="8" w:tplc="0406001B" w:tentative="1">
+      <w:start w:val="1"/>
+      <w:numFmt w:val="lowerRoman"/>
+      <w:lvlText w:val="%9."/>
+      <w:lvlJc w:val="right"/>
+      <w:pPr>
+        <w:ind w:left="6480" w:hanging="180"/>
+      </w:pPr>
+    </w:lvl>
+  </w:abstractNum>
+  <w:abstractNum w:abstractNumId="13" w15:restartNumberingAfterBreak="0">
     <w:nsid w:val="6E795B81"/>
     <w:multiLevelType w:val="hybridMultilevel"/>
     <w:tmpl w:val="40F2DD4A"/>
+    <w:lvl w:ilvl="0" w:tplc="0406000F">
+      <w:start w:val="1"/>
+      <w:numFmt w:val="decimal"/>
+      <w:lvlText w:val="%1."/>
+      <w:lvlJc w:val="left"/>
+      <w:pPr>
+        <w:ind w:left="720" w:hanging="360"/>
+      </w:pPr>
+    </w:lvl>
+    <w:lvl w:ilvl="1" w:tplc="04060019" w:tentative="1">
+      <w:start w:val="1"/>
+      <w:numFmt w:val="lowerLetter"/>
+      <w:lvlText w:val="%2."/>
+      <w:lvlJc w:val="left"/>
+      <w:pPr>
+        <w:ind w:left="1440" w:hanging="360"/>
+      </w:pPr>
+    </w:lvl>
+    <w:lvl w:ilvl="2" w:tplc="0406001B" w:tentative="1">
+      <w:start w:val="1"/>
+      <w:numFmt w:val="lowerRoman"/>
+      <w:lvlText w:val="%3."/>
+      <w:lvlJc w:val="right"/>
+      <w:pPr>
+        <w:ind w:left="2160" w:hanging="180"/>
+      </w:pPr>
+    </w:lvl>
+    <w:lvl w:ilvl="3" w:tplc="0406000F" w:tentative="1">
+      <w:start w:val="1"/>
+      <w:numFmt w:val="decimal"/>
+      <w:lvlText w:val="%4."/>
+      <w:lvlJc w:val="left"/>
+      <w:pPr>
+        <w:ind w:left="2880" w:hanging="360"/>
+      </w:pPr>
+    </w:lvl>
+    <w:lvl w:ilvl="4" w:tplc="04060019" w:tentative="1">
+      <w:start w:val="1"/>
+      <w:numFmt w:val="lowerLetter"/>
+      <w:lvlText w:val="%5."/>
+      <w:lvlJc w:val="left"/>
+      <w:pPr>
+        <w:ind w:left="3600" w:hanging="360"/>
+      </w:pPr>
+    </w:lvl>
+    <w:lvl w:ilvl="5" w:tplc="0406001B" w:tentative="1">
+      <w:start w:val="1"/>
+      <w:numFmt w:val="lowerRoman"/>
+      <w:lvlText w:val="%6."/>
+      <w:lvlJc w:val="right"/>
+      <w:pPr>
+        <w:ind w:left="4320" w:hanging="180"/>
+      </w:pPr>
+    </w:lvl>
+    <w:lvl w:ilvl="6" w:tplc="0406000F" w:tentative="1">
+      <w:start w:val="1"/>
+      <w:numFmt w:val="decimal"/>
+      <w:lvlText w:val="%7."/>
+      <w:lvlJc w:val="left"/>
+      <w:pPr>
+        <w:ind w:left="5040" w:hanging="360"/>
+      </w:pPr>
+    </w:lvl>
+    <w:lvl w:ilvl="7" w:tplc="04060019" w:tentative="1">
+      <w:start w:val="1"/>
+      <w:numFmt w:val="lowerLetter"/>
+      <w:lvlText w:val="%8."/>
+      <w:lvlJc w:val="left"/>
+      <w:pPr>
+        <w:ind w:left="5760" w:hanging="360"/>
+      </w:pPr>
+    </w:lvl>
+    <w:lvl w:ilvl="8" w:tplc="0406001B" w:tentative="1">
+      <w:start w:val="1"/>
+      <w:numFmt w:val="lowerRoman"/>
+      <w:lvlText w:val="%9."/>
+      <w:lvlJc w:val="right"/>
+      <w:pPr>
+        <w:ind w:left="6480" w:hanging="180"/>
+      </w:pPr>
+    </w:lvl>
+  </w:abstractNum>
+  <w:abstractNum w:abstractNumId="14" w15:restartNumberingAfterBreak="0">
+    <w:nsid w:val="7DDD52E7"/>
+    <w:multiLevelType w:val="hybridMultilevel"/>
+    <w:tmpl w:val="71C2A34C"/>
     <w:lvl w:ilvl="0" w:tplc="0406000F">
       <w:start w:val="1"/>
       <w:numFmt w:val="decimal"/>
@@ -1719,16 +3082,46 @@
     <w:abstractNumId w:val="0"/>
   </w:num>
   <w:num w:numId="2">
+    <w:abstractNumId w:val="4"/>
+  </w:num>
+  <w:num w:numId="3">
+    <w:abstractNumId w:val="11"/>
+  </w:num>
+  <w:num w:numId="4">
+    <w:abstractNumId w:val="13"/>
+  </w:num>
+  <w:num w:numId="5">
+    <w:abstractNumId w:val="8"/>
+  </w:num>
+  <w:num w:numId="6">
+    <w:abstractNumId w:val="2"/>
+  </w:num>
+  <w:num w:numId="7">
+    <w:abstractNumId w:val="12"/>
+  </w:num>
+  <w:num w:numId="8">
+    <w:abstractNumId w:val="3"/>
+  </w:num>
+  <w:num w:numId="9">
+    <w:abstractNumId w:val="6"/>
+  </w:num>
+  <w:num w:numId="10">
+    <w:abstractNumId w:val="9"/>
+  </w:num>
+  <w:num w:numId="11">
+    <w:abstractNumId w:val="5"/>
+  </w:num>
+  <w:num w:numId="12">
+    <w:abstractNumId w:val="14"/>
+  </w:num>
+  <w:num w:numId="13">
     <w:abstractNumId w:val="1"/>
   </w:num>
-  <w:num w:numId="3">
-    <w:abstractNumId w:val="3"/>
+  <w:num w:numId="14">
+    <w:abstractNumId w:val="7"/>
   </w:num>
-  <w:num w:numId="4">
-    <w:abstractNumId w:val="4"/>
-  </w:num>
-  <w:num w:numId="5">
-    <w:abstractNumId w:val="2"/>
+  <w:num w:numId="15">
+    <w:abstractNumId w:val="10"/>
   </w:num>
 </w:numbering>
 </file>

</xml_diff>